<commit_message>
Ändrat och lagt till filer
</commit_message>
<xml_diff>
--- a/Mina frukter.docx
+++ b/Mina frukter.docx
@@ -16,17 +16,6 @@
           <w:shd w:fill="auto" w:val="clear"/>
         </w:rPr>
       </w:pPr>
-      <w:r>
-        <w:rPr>
-          <w:rFonts w:ascii="Courier New" w:hAnsi="Courier New" w:cs="Courier New" w:eastAsia="Courier New"/>
-          <w:color w:val="auto"/>
-          <w:spacing w:val="0"/>
-          <w:position w:val="0"/>
-          <w:sz w:val="22"/>
-          <w:shd w:fill="auto" w:val="clear"/>
-        </w:rPr>
-        <w:t xml:space="preserve">Applen</w:t>
-      </w:r>
     </w:p>
     <w:p>
       <w:pPr>
@@ -155,8 +144,127 @@
           <w:sz w:val="22"/>
           <w:shd w:fill="auto" w:val="clear"/>
         </w:rPr>
-        <w:t xml:space="preserve">Plommonnnn</w:t>
-      </w:r>
+        <w:t xml:space="preserve">Plommon</w:t>
+      </w:r>
+    </w:p>
+    <w:p>
+      <w:pPr>
+        <w:spacing w:before="0" w:after="0" w:line="240"/>
+        <w:ind w:right="0" w:left="0" w:firstLine="0"/>
+        <w:jc w:val="left"/>
+        <w:rPr>
+          <w:rFonts w:ascii="Courier New" w:hAnsi="Courier New" w:cs="Courier New" w:eastAsia="Courier New"/>
+          <w:color w:val="auto"/>
+          <w:spacing w:val="0"/>
+          <w:position w:val="0"/>
+          <w:sz w:val="22"/>
+          <w:shd w:fill="auto" w:val="clear"/>
+        </w:rPr>
+      </w:pPr>
+      <w:r>
+        <w:rPr>
+          <w:rFonts w:ascii="Courier New" w:hAnsi="Courier New" w:cs="Courier New" w:eastAsia="Courier New"/>
+          <w:color w:val="auto"/>
+          <w:spacing w:val="0"/>
+          <w:position w:val="0"/>
+          <w:sz w:val="22"/>
+          <w:shd w:fill="auto" w:val="clear"/>
+        </w:rPr>
+        <w:t xml:space="preserve">Melon</w:t>
+      </w:r>
+    </w:p>
+    <w:p>
+      <w:pPr>
+        <w:spacing w:before="0" w:after="0" w:line="240"/>
+        <w:ind w:right="0" w:left="0" w:firstLine="0"/>
+        <w:jc w:val="left"/>
+        <w:rPr>
+          <w:rFonts w:ascii="Courier New" w:hAnsi="Courier New" w:cs="Courier New" w:eastAsia="Courier New"/>
+          <w:color w:val="auto"/>
+          <w:spacing w:val="0"/>
+          <w:position w:val="0"/>
+          <w:sz w:val="22"/>
+          <w:shd w:fill="auto" w:val="clear"/>
+        </w:rPr>
+      </w:pPr>
+      <w:r>
+        <w:rPr>
+          <w:rFonts w:ascii="Courier New" w:hAnsi="Courier New" w:cs="Courier New" w:eastAsia="Courier New"/>
+          <w:color w:val="auto"/>
+          <w:spacing w:val="0"/>
+          <w:position w:val="0"/>
+          <w:sz w:val="22"/>
+          <w:shd w:fill="auto" w:val="clear"/>
+        </w:rPr>
+        <w:t xml:space="preserve">Nektarin</w:t>
+      </w:r>
+    </w:p>
+    <w:p>
+      <w:pPr>
+        <w:spacing w:before="0" w:after="0" w:line="240"/>
+        <w:ind w:right="0" w:left="0" w:firstLine="0"/>
+        <w:jc w:val="left"/>
+        <w:rPr>
+          <w:rFonts w:ascii="Courier New" w:hAnsi="Courier New" w:cs="Courier New" w:eastAsia="Courier New"/>
+          <w:color w:val="auto"/>
+          <w:spacing w:val="0"/>
+          <w:position w:val="0"/>
+          <w:sz w:val="22"/>
+          <w:shd w:fill="auto" w:val="clear"/>
+        </w:rPr>
+      </w:pPr>
+      <w:r>
+        <w:rPr>
+          <w:rFonts w:ascii="Courier New" w:hAnsi="Courier New" w:cs="Courier New" w:eastAsia="Courier New"/>
+          <w:color w:val="auto"/>
+          <w:spacing w:val="0"/>
+          <w:position w:val="0"/>
+          <w:sz w:val="22"/>
+          <w:shd w:fill="auto" w:val="clear"/>
+        </w:rPr>
+        <w:t xml:space="preserve">Körsbör</w:t>
+      </w:r>
+    </w:p>
+    <w:p>
+      <w:pPr>
+        <w:spacing w:before="0" w:after="0" w:line="240"/>
+        <w:ind w:right="0" w:left="0" w:firstLine="0"/>
+        <w:jc w:val="left"/>
+        <w:rPr>
+          <w:rFonts w:ascii="Courier New" w:hAnsi="Courier New" w:cs="Courier New" w:eastAsia="Courier New"/>
+          <w:color w:val="auto"/>
+          <w:spacing w:val="0"/>
+          <w:position w:val="0"/>
+          <w:sz w:val="22"/>
+          <w:shd w:fill="auto" w:val="clear"/>
+        </w:rPr>
+      </w:pPr>
+      <w:r>
+        <w:rPr>
+          <w:rFonts w:ascii="Courier New" w:hAnsi="Courier New" w:cs="Courier New" w:eastAsia="Courier New"/>
+          <w:color w:val="auto"/>
+          <w:spacing w:val="0"/>
+          <w:position w:val="0"/>
+          <w:sz w:val="22"/>
+          <w:shd w:fill="auto" w:val="clear"/>
+        </w:rPr>
+        <w:t xml:space="preserve">Vindruva</w:t>
+      </w:r>
+    </w:p>
+    <w:p>
+      <w:pPr>
+        <w:spacing w:before="0" w:after="0" w:line="240"/>
+        <w:ind w:right="0" w:left="0" w:firstLine="0"/>
+        <w:jc w:val="left"/>
+        <w:rPr>
+          <w:rFonts w:ascii="Courier New" w:hAnsi="Courier New" w:cs="Courier New" w:eastAsia="Courier New"/>
+          <w:color w:val="auto"/>
+          <w:spacing w:val="0"/>
+          <w:position w:val="0"/>
+          <w:sz w:val="22"/>
+          <w:shd w:fill="auto" w:val="clear"/>
+        </w:rPr>
+      </w:pPr>
     </w:p>
     <w:p>
       <w:pPr>

</xml_diff>